<commit_message>
Finalized Parameters for Recall
</commit_message>
<xml_diff>
--- a/Telco Churn Binary Classifier.docx
+++ b/Telco Churn Binary Classifier.docx
@@ -235,13 +235,6 @@
           <w:noProof/>
         </w:rPr>
       </w:pPr>
-      <w:r>
-        <w:rPr>
-          <w:rFonts w:ascii="Segoe UI" w:hAnsi="Segoe UI" w:cs="Segoe UI"/>
-          <w:noProof/>
-        </w:rPr>
-        <w:br/>
-      </w:r>
     </w:p>
     <w:tbl>
       <w:tblPr>
@@ -437,7 +430,7 @@
       </w:tr>
       <w:tr>
         <w:trPr>
-          <w:trHeight w:val="300"/>
+          <w:trHeight w:val="1142"/>
         </w:trPr>
         <w:tc>
           <w:tcPr>
@@ -499,8 +492,17 @@
                 <w:rFonts w:ascii="Segoe UI" w:eastAsia="Times New Roman" w:hAnsi="Segoe UI" w:cs="Segoe UI"/>
                 <w:color w:val="000000"/>
               </w:rPr>
-              <w:t>-ve</w:t>
-            </w:r>
+              <w:t>-</w:t>
+            </w:r>
+            <w:proofErr w:type="spellStart"/>
+            <w:r>
+              <w:rPr>
+                <w:rFonts w:ascii="Segoe UI" w:eastAsia="Times New Roman" w:hAnsi="Segoe UI" w:cs="Segoe UI"/>
+                <w:color w:val="000000"/>
+              </w:rPr>
+              <w:t>ve</w:t>
+            </w:r>
+            <w:proofErr w:type="spellEnd"/>
           </w:p>
         </w:tc>
         <w:tc>
@@ -538,7 +540,7 @@
       </w:tr>
       <w:tr>
         <w:trPr>
-          <w:trHeight w:val="300"/>
+          <w:trHeight w:val="1160"/>
         </w:trPr>
         <w:tc>
           <w:tcPr>
@@ -600,8 +602,17 @@
                 <w:rFonts w:ascii="Segoe UI" w:eastAsia="Times New Roman" w:hAnsi="Segoe UI" w:cs="Segoe UI"/>
                 <w:color w:val="000000"/>
               </w:rPr>
-              <w:t>-ve</w:t>
-            </w:r>
+              <w:t>-</w:t>
+            </w:r>
+            <w:proofErr w:type="spellStart"/>
+            <w:r>
+              <w:rPr>
+                <w:rFonts w:ascii="Segoe UI" w:eastAsia="Times New Roman" w:hAnsi="Segoe UI" w:cs="Segoe UI"/>
+                <w:color w:val="000000"/>
+              </w:rPr>
+              <w:t>ve</w:t>
+            </w:r>
+            <w:proofErr w:type="spellEnd"/>
           </w:p>
         </w:tc>
         <w:tc>
@@ -639,7 +650,7 @@
       </w:tr>
       <w:tr>
         <w:trPr>
-          <w:trHeight w:val="300"/>
+          <w:trHeight w:val="890"/>
         </w:trPr>
         <w:tc>
           <w:tcPr>
@@ -701,8 +712,17 @@
                 <w:rFonts w:ascii="Segoe UI" w:eastAsia="Times New Roman" w:hAnsi="Segoe UI" w:cs="Segoe UI"/>
                 <w:color w:val="000000"/>
               </w:rPr>
-              <w:t>-ve</w:t>
-            </w:r>
+              <w:t>-</w:t>
+            </w:r>
+            <w:proofErr w:type="spellStart"/>
+            <w:r>
+              <w:rPr>
+                <w:rFonts w:ascii="Segoe UI" w:eastAsia="Times New Roman" w:hAnsi="Segoe UI" w:cs="Segoe UI"/>
+                <w:color w:val="000000"/>
+              </w:rPr>
+              <w:t>ve</w:t>
+            </w:r>
+            <w:proofErr w:type="spellEnd"/>
           </w:p>
         </w:tc>
         <w:tc>
@@ -733,14 +753,21 @@
                 <w:rFonts w:ascii="Segoe UI" w:eastAsia="Times New Roman" w:hAnsi="Segoe UI" w:cs="Segoe UI"/>
                 <w:color w:val="000000"/>
               </w:rPr>
-              <w:t>Senior Citizens are more likely to avoid changing subscriptions because they might fear getting used to the new subscriptions.</w:t>
+              <w:t xml:space="preserve">Senior Citizens are more likely </w:t>
+            </w:r>
+            <w:r>
+              <w:rPr>
+                <w:rFonts w:ascii="Segoe UI" w:eastAsia="Times New Roman" w:hAnsi="Segoe UI" w:cs="Segoe UI"/>
+                <w:color w:val="000000"/>
+              </w:rPr>
+              <w:t xml:space="preserve">churn since usually senior citizens aren’t that tech savvy so churn can be associated to lack of use or missed payments. </w:t>
             </w:r>
           </w:p>
         </w:tc>
       </w:tr>
       <w:tr>
         <w:trPr>
-          <w:trHeight w:val="300"/>
+          <w:trHeight w:val="890"/>
         </w:trPr>
         <w:tc>
           <w:tcPr>
@@ -802,8 +829,33 @@
                 <w:rFonts w:ascii="Segoe UI" w:eastAsia="Times New Roman" w:hAnsi="Segoe UI" w:cs="Segoe UI"/>
                 <w:color w:val="000000"/>
               </w:rPr>
-              <w:t>+ve/-ve</w:t>
-            </w:r>
+              <w:t>+</w:t>
+            </w:r>
+            <w:proofErr w:type="spellStart"/>
+            <w:r>
+              <w:rPr>
+                <w:rFonts w:ascii="Segoe UI" w:eastAsia="Times New Roman" w:hAnsi="Segoe UI" w:cs="Segoe UI"/>
+                <w:color w:val="000000"/>
+              </w:rPr>
+              <w:t>ve</w:t>
+            </w:r>
+            <w:proofErr w:type="spellEnd"/>
+            <w:r>
+              <w:rPr>
+                <w:rFonts w:ascii="Segoe UI" w:eastAsia="Times New Roman" w:hAnsi="Segoe UI" w:cs="Segoe UI"/>
+                <w:color w:val="000000"/>
+              </w:rPr>
+              <w:t>/-</w:t>
+            </w:r>
+            <w:proofErr w:type="spellStart"/>
+            <w:r>
+              <w:rPr>
+                <w:rFonts w:ascii="Segoe UI" w:eastAsia="Times New Roman" w:hAnsi="Segoe UI" w:cs="Segoe UI"/>
+                <w:color w:val="000000"/>
+              </w:rPr>
+              <w:t>ve</w:t>
+            </w:r>
+            <w:proofErr w:type="spellEnd"/>
           </w:p>
         </w:tc>
         <w:tc>
@@ -841,7 +893,7 @@
       </w:tr>
       <w:tr>
         <w:trPr>
-          <w:trHeight w:val="300"/>
+          <w:trHeight w:val="1160"/>
         </w:trPr>
         <w:tc>
           <w:tcPr>
@@ -903,8 +955,33 @@
                 <w:rFonts w:ascii="Segoe UI" w:eastAsia="Times New Roman" w:hAnsi="Segoe UI" w:cs="Segoe UI"/>
                 <w:color w:val="000000"/>
               </w:rPr>
-              <w:t>+ve/-ve</w:t>
-            </w:r>
+              <w:t>+</w:t>
+            </w:r>
+            <w:proofErr w:type="spellStart"/>
+            <w:r>
+              <w:rPr>
+                <w:rFonts w:ascii="Segoe UI" w:eastAsia="Times New Roman" w:hAnsi="Segoe UI" w:cs="Segoe UI"/>
+                <w:color w:val="000000"/>
+              </w:rPr>
+              <w:t>ve</w:t>
+            </w:r>
+            <w:proofErr w:type="spellEnd"/>
+            <w:r>
+              <w:rPr>
+                <w:rFonts w:ascii="Segoe UI" w:eastAsia="Times New Roman" w:hAnsi="Segoe UI" w:cs="Segoe UI"/>
+                <w:color w:val="000000"/>
+              </w:rPr>
+              <w:t>/-</w:t>
+            </w:r>
+            <w:proofErr w:type="spellStart"/>
+            <w:r>
+              <w:rPr>
+                <w:rFonts w:ascii="Segoe UI" w:eastAsia="Times New Roman" w:hAnsi="Segoe UI" w:cs="Segoe UI"/>
+                <w:color w:val="000000"/>
+              </w:rPr>
+              <w:t>ve</w:t>
+            </w:r>
+            <w:proofErr w:type="spellEnd"/>
           </w:p>
         </w:tc>
         <w:tc>
@@ -942,7 +1019,7 @@
       </w:tr>
       <w:tr>
         <w:trPr>
-          <w:trHeight w:val="300"/>
+          <w:trHeight w:val="890"/>
         </w:trPr>
         <w:tc>
           <w:tcPr>
@@ -1004,8 +1081,17 @@
                 <w:rFonts w:ascii="Segoe UI" w:eastAsia="Times New Roman" w:hAnsi="Segoe UI" w:cs="Segoe UI"/>
                 <w:color w:val="000000"/>
               </w:rPr>
-              <w:t>+ve</w:t>
-            </w:r>
+              <w:t>+</w:t>
+            </w:r>
+            <w:proofErr w:type="spellStart"/>
+            <w:r>
+              <w:rPr>
+                <w:rFonts w:ascii="Segoe UI" w:eastAsia="Times New Roman" w:hAnsi="Segoe UI" w:cs="Segoe UI"/>
+                <w:color w:val="000000"/>
+              </w:rPr>
+              <w:t>ve</w:t>
+            </w:r>
+            <w:proofErr w:type="spellEnd"/>
           </w:p>
         </w:tc>
         <w:tc>
@@ -1105,8 +1191,17 @@
                 <w:rFonts w:ascii="Segoe UI" w:eastAsia="Times New Roman" w:hAnsi="Segoe UI" w:cs="Segoe UI"/>
                 <w:color w:val="000000"/>
               </w:rPr>
-              <w:t>-ve</w:t>
-            </w:r>
+              <w:t>-</w:t>
+            </w:r>
+            <w:proofErr w:type="spellStart"/>
+            <w:r>
+              <w:rPr>
+                <w:rFonts w:ascii="Segoe UI" w:eastAsia="Times New Roman" w:hAnsi="Segoe UI" w:cs="Segoe UI"/>
+                <w:color w:val="000000"/>
+              </w:rPr>
+              <w:t>ve</w:t>
+            </w:r>
+            <w:proofErr w:type="spellEnd"/>
           </w:p>
         </w:tc>
         <w:tc>
@@ -1220,8 +1315,17 @@
                 <w:rFonts w:ascii="Segoe UI" w:eastAsia="Times New Roman" w:hAnsi="Segoe UI" w:cs="Segoe UI"/>
                 <w:color w:val="000000"/>
               </w:rPr>
-              <w:t>-ve</w:t>
-            </w:r>
+              <w:t>-</w:t>
+            </w:r>
+            <w:proofErr w:type="spellStart"/>
+            <w:r>
+              <w:rPr>
+                <w:rFonts w:ascii="Segoe UI" w:eastAsia="Times New Roman" w:hAnsi="Segoe UI" w:cs="Segoe UI"/>
+                <w:color w:val="000000"/>
+              </w:rPr>
+              <w:t>ve</w:t>
+            </w:r>
+            <w:proofErr w:type="spellEnd"/>
           </w:p>
         </w:tc>
         <w:tc>
@@ -1258,22 +1362,6 @@
         </w:tc>
       </w:tr>
     </w:tbl>
-    <w:p>
-      <w:pPr>
-        <w:rPr>
-          <w:rFonts w:ascii="Segoe UI" w:hAnsi="Segoe UI" w:cs="Segoe UI"/>
-          <w:noProof/>
-        </w:rPr>
-      </w:pPr>
-    </w:p>
-    <w:p>
-      <w:pPr>
-        <w:rPr>
-          <w:rFonts w:ascii="Segoe UI" w:hAnsi="Segoe UI" w:cs="Segoe UI"/>
-          <w:noProof/>
-        </w:rPr>
-      </w:pPr>
-    </w:p>
     <w:p>
       <w:pPr>
         <w:rPr>
@@ -1329,7 +1417,6 @@
                 <w:bCs/>
                 <w:color w:val="000000"/>
               </w:rPr>
-              <w:lastRenderedPageBreak/>
               <w:t>Specific to</w:t>
             </w:r>
             <w:r>
@@ -1486,7 +1573,7 @@
       </w:tr>
       <w:tr>
         <w:trPr>
-          <w:trHeight w:val="300"/>
+          <w:trHeight w:val="908"/>
         </w:trPr>
         <w:tc>
           <w:tcPr>
@@ -1548,8 +1635,17 @@
                 <w:rFonts w:ascii="Segoe UI" w:eastAsia="Times New Roman" w:hAnsi="Segoe UI" w:cs="Segoe UI"/>
                 <w:color w:val="000000"/>
               </w:rPr>
-              <w:t>-ve</w:t>
-            </w:r>
+              <w:t>-</w:t>
+            </w:r>
+            <w:proofErr w:type="spellStart"/>
+            <w:r>
+              <w:rPr>
+                <w:rFonts w:ascii="Segoe UI" w:eastAsia="Times New Roman" w:hAnsi="Segoe UI" w:cs="Segoe UI"/>
+                <w:color w:val="000000"/>
+              </w:rPr>
+              <w:t>ve</w:t>
+            </w:r>
+            <w:proofErr w:type="spellEnd"/>
           </w:p>
         </w:tc>
         <w:tc>
@@ -1788,7 +1884,7 @@
       </w:tr>
       <w:tr>
         <w:trPr>
-          <w:trHeight w:val="300"/>
+          <w:trHeight w:val="863"/>
         </w:trPr>
         <w:tc>
           <w:tcPr>
@@ -1850,8 +1946,17 @@
                 <w:rFonts w:ascii="Segoe UI" w:eastAsia="Times New Roman" w:hAnsi="Segoe UI" w:cs="Segoe UI"/>
                 <w:color w:val="000000"/>
               </w:rPr>
-              <w:t>-ve</w:t>
-            </w:r>
+              <w:t>-</w:t>
+            </w:r>
+            <w:proofErr w:type="spellStart"/>
+            <w:r>
+              <w:rPr>
+                <w:rFonts w:ascii="Segoe UI" w:eastAsia="Times New Roman" w:hAnsi="Segoe UI" w:cs="Segoe UI"/>
+                <w:color w:val="000000"/>
+              </w:rPr>
+              <w:t>ve</w:t>
+            </w:r>
+            <w:proofErr w:type="spellEnd"/>
           </w:p>
         </w:tc>
         <w:tc>
@@ -1889,7 +1994,7 @@
       </w:tr>
       <w:tr>
         <w:trPr>
-          <w:trHeight w:val="300"/>
+          <w:trHeight w:val="962"/>
         </w:trPr>
         <w:tc>
           <w:tcPr>
@@ -1951,8 +2056,17 @@
                 <w:rFonts w:ascii="Segoe UI" w:eastAsia="Times New Roman" w:hAnsi="Segoe UI" w:cs="Segoe UI"/>
                 <w:color w:val="000000"/>
               </w:rPr>
-              <w:t>-ve</w:t>
-            </w:r>
+              <w:t>-</w:t>
+            </w:r>
+            <w:proofErr w:type="spellStart"/>
+            <w:r>
+              <w:rPr>
+                <w:rFonts w:ascii="Segoe UI" w:eastAsia="Times New Roman" w:hAnsi="Segoe UI" w:cs="Segoe UI"/>
+                <w:color w:val="000000"/>
+              </w:rPr>
+              <w:t>ve</w:t>
+            </w:r>
+            <w:proofErr w:type="spellEnd"/>
           </w:p>
         </w:tc>
         <w:tc>
@@ -1990,7 +2104,7 @@
       </w:tr>
       <w:tr>
         <w:trPr>
-          <w:trHeight w:val="300"/>
+          <w:trHeight w:val="1358"/>
         </w:trPr>
         <w:tc>
           <w:tcPr>
@@ -2052,8 +2166,17 @@
                 <w:rFonts w:ascii="Segoe UI" w:eastAsia="Times New Roman" w:hAnsi="Segoe UI" w:cs="Segoe UI"/>
                 <w:color w:val="000000"/>
               </w:rPr>
-              <w:t>-ve</w:t>
-            </w:r>
+              <w:t>-</w:t>
+            </w:r>
+            <w:proofErr w:type="spellStart"/>
+            <w:r>
+              <w:rPr>
+                <w:rFonts w:ascii="Segoe UI" w:eastAsia="Times New Roman" w:hAnsi="Segoe UI" w:cs="Segoe UI"/>
+                <w:color w:val="000000"/>
+              </w:rPr>
+              <w:t>ve</w:t>
+            </w:r>
+            <w:proofErr w:type="spellEnd"/>
           </w:p>
         </w:tc>
         <w:tc>
@@ -2091,7 +2214,7 @@
       </w:tr>
       <w:tr>
         <w:trPr>
-          <w:trHeight w:val="300"/>
+          <w:trHeight w:val="1232"/>
         </w:trPr>
         <w:tc>
           <w:tcPr>
@@ -2153,8 +2276,17 @@
                 <w:rFonts w:ascii="Segoe UI" w:eastAsia="Times New Roman" w:hAnsi="Segoe UI" w:cs="Segoe UI"/>
                 <w:color w:val="000000"/>
               </w:rPr>
-              <w:t>-ve</w:t>
-            </w:r>
+              <w:t>-</w:t>
+            </w:r>
+            <w:proofErr w:type="spellStart"/>
+            <w:r>
+              <w:rPr>
+                <w:rFonts w:ascii="Segoe UI" w:eastAsia="Times New Roman" w:hAnsi="Segoe UI" w:cs="Segoe UI"/>
+                <w:color w:val="000000"/>
+              </w:rPr>
+              <w:t>ve</w:t>
+            </w:r>
+            <w:proofErr w:type="spellEnd"/>
           </w:p>
         </w:tc>
         <w:tc>
@@ -2199,7 +2331,7 @@
       </w:tr>
       <w:tr>
         <w:trPr>
-          <w:trHeight w:val="300"/>
+          <w:trHeight w:val="2078"/>
         </w:trPr>
         <w:tc>
           <w:tcPr>
@@ -2277,8 +2409,33 @@
                 <w:rFonts w:ascii="Segoe UI" w:eastAsia="Times New Roman" w:hAnsi="Segoe UI" w:cs="Segoe UI"/>
                 <w:color w:val="000000"/>
               </w:rPr>
-              <w:t>+ve/-ve</w:t>
-            </w:r>
+              <w:t>+</w:t>
+            </w:r>
+            <w:proofErr w:type="spellStart"/>
+            <w:r>
+              <w:rPr>
+                <w:rFonts w:ascii="Segoe UI" w:eastAsia="Times New Roman" w:hAnsi="Segoe UI" w:cs="Segoe UI"/>
+                <w:color w:val="000000"/>
+              </w:rPr>
+              <w:t>ve</w:t>
+            </w:r>
+            <w:proofErr w:type="spellEnd"/>
+            <w:r>
+              <w:rPr>
+                <w:rFonts w:ascii="Segoe UI" w:eastAsia="Times New Roman" w:hAnsi="Segoe UI" w:cs="Segoe UI"/>
+                <w:color w:val="000000"/>
+              </w:rPr>
+              <w:t>/-</w:t>
+            </w:r>
+            <w:proofErr w:type="spellStart"/>
+            <w:r>
+              <w:rPr>
+                <w:rFonts w:ascii="Segoe UI" w:eastAsia="Times New Roman" w:hAnsi="Segoe UI" w:cs="Segoe UI"/>
+                <w:color w:val="000000"/>
+              </w:rPr>
+              <w:t>ve</w:t>
+            </w:r>
+            <w:proofErr w:type="spellEnd"/>
           </w:p>
         </w:tc>
         <w:tc>
@@ -2448,6 +2605,927 @@
         </w:rPr>
         <w:t>4)</w:t>
       </w:r>
+      <w:r>
+        <w:rPr>
+          <w:rFonts w:ascii="Segoe UI" w:hAnsi="Segoe UI" w:cs="Segoe UI"/>
+          <w:noProof/>
+        </w:rPr>
+        <w:br/>
+      </w:r>
+    </w:p>
+    <w:tbl>
+      <w:tblPr>
+        <w:tblStyle w:val="TableGrid"/>
+        <w:tblW w:w="0" w:type="auto"/>
+        <w:tblLook w:val="04A0" w:firstRow="1" w:lastRow="0" w:firstColumn="1" w:lastColumn="0" w:noHBand="0" w:noVBand="1"/>
+      </w:tblPr>
+      <w:tblGrid>
+        <w:gridCol w:w="2425"/>
+        <w:gridCol w:w="2700"/>
+        <w:gridCol w:w="5233"/>
+      </w:tblGrid>
+      <w:tr>
+        <w:trPr>
+          <w:trHeight w:val="548"/>
+        </w:trPr>
+        <w:tc>
+          <w:tcPr>
+            <w:tcW w:w="2425" w:type="dxa"/>
+            <w:shd w:val="clear" w:color="auto" w:fill="DBE5F1" w:themeFill="accent1" w:themeFillTint="33"/>
+            <w:vAlign w:val="center"/>
+          </w:tcPr>
+          <w:p>
+            <w:pPr>
+              <w:jc w:val="center"/>
+              <w:rPr>
+                <w:rFonts w:ascii="Segoe UI" w:hAnsi="Segoe UI" w:cs="Segoe UI"/>
+                <w:b/>
+                <w:bCs/>
+                <w:noProof/>
+              </w:rPr>
+            </w:pPr>
+            <w:r>
+              <w:rPr>
+                <w:rFonts w:ascii="Segoe UI" w:hAnsi="Segoe UI" w:cs="Segoe UI"/>
+                <w:b/>
+                <w:bCs/>
+                <w:noProof/>
+              </w:rPr>
+              <w:t>Type of customer</w:t>
+            </w:r>
+          </w:p>
+        </w:tc>
+        <w:tc>
+          <w:tcPr>
+            <w:tcW w:w="2700" w:type="dxa"/>
+            <w:shd w:val="clear" w:color="auto" w:fill="DBE5F1" w:themeFill="accent1" w:themeFillTint="33"/>
+            <w:vAlign w:val="center"/>
+          </w:tcPr>
+          <w:p>
+            <w:pPr>
+              <w:jc w:val="center"/>
+              <w:rPr>
+                <w:rFonts w:ascii="Segoe UI" w:hAnsi="Segoe UI" w:cs="Segoe UI"/>
+                <w:b/>
+                <w:bCs/>
+                <w:noProof/>
+              </w:rPr>
+            </w:pPr>
+            <w:r>
+              <w:rPr>
+                <w:rFonts w:ascii="Segoe UI" w:hAnsi="Segoe UI" w:cs="Segoe UI"/>
+                <w:b/>
+                <w:bCs/>
+                <w:noProof/>
+              </w:rPr>
+              <w:t xml:space="preserve">Top </w:t>
+            </w:r>
+            <w:r>
+              <w:rPr>
+                <w:rFonts w:ascii="Segoe UI" w:hAnsi="Segoe UI" w:cs="Segoe UI"/>
+                <w:b/>
+                <w:bCs/>
+                <w:noProof/>
+              </w:rPr>
+              <w:t>Variable</w:t>
+            </w:r>
+            <w:r>
+              <w:rPr>
+                <w:rFonts w:ascii="Segoe UI" w:hAnsi="Segoe UI" w:cs="Segoe UI"/>
+                <w:b/>
+                <w:bCs/>
+                <w:noProof/>
+              </w:rPr>
+              <w:t>s</w:t>
+            </w:r>
+          </w:p>
+        </w:tc>
+        <w:tc>
+          <w:tcPr>
+            <w:tcW w:w="5233" w:type="dxa"/>
+            <w:shd w:val="clear" w:color="auto" w:fill="DBE5F1" w:themeFill="accent1" w:themeFillTint="33"/>
+            <w:vAlign w:val="center"/>
+          </w:tcPr>
+          <w:p>
+            <w:pPr>
+              <w:jc w:val="center"/>
+              <w:rPr>
+                <w:rFonts w:ascii="Segoe UI" w:hAnsi="Segoe UI" w:cs="Segoe UI"/>
+                <w:b/>
+                <w:bCs/>
+                <w:noProof/>
+              </w:rPr>
+            </w:pPr>
+            <w:r>
+              <w:rPr>
+                <w:rFonts w:ascii="Segoe UI" w:hAnsi="Segoe UI" w:cs="Segoe UI"/>
+                <w:b/>
+                <w:bCs/>
+                <w:noProof/>
+              </w:rPr>
+              <w:t>Marginal Effect</w:t>
+            </w:r>
+          </w:p>
+        </w:tc>
+      </w:tr>
+      <w:tr>
+        <w:trPr>
+          <w:trHeight w:val="1430"/>
+        </w:trPr>
+        <w:tc>
+          <w:tcPr>
+            <w:tcW w:w="2425" w:type="dxa"/>
+            <w:vMerge w:val="restart"/>
+            <w:vAlign w:val="center"/>
+          </w:tcPr>
+          <w:p>
+            <w:pPr>
+              <w:jc w:val="center"/>
+              <w:rPr>
+                <w:rFonts w:ascii="Segoe UI" w:hAnsi="Segoe UI" w:cs="Segoe UI"/>
+                <w:b/>
+                <w:bCs/>
+                <w:noProof/>
+              </w:rPr>
+            </w:pPr>
+            <w:r>
+              <w:rPr>
+                <w:rFonts w:ascii="Segoe UI" w:hAnsi="Segoe UI" w:cs="Segoe UI"/>
+                <w:b/>
+                <w:bCs/>
+                <w:noProof/>
+              </w:rPr>
+              <w:t>Subscription to both internet and telephone</w:t>
+            </w:r>
+          </w:p>
+        </w:tc>
+        <w:tc>
+          <w:tcPr>
+            <w:tcW w:w="2700" w:type="dxa"/>
+            <w:vAlign w:val="center"/>
+          </w:tcPr>
+          <w:p>
+            <w:pPr>
+              <w:jc w:val="center"/>
+              <w:rPr>
+                <w:rFonts w:ascii="Segoe UI" w:hAnsi="Segoe UI" w:cs="Segoe UI"/>
+                <w:noProof/>
+              </w:rPr>
+            </w:pPr>
+            <w:r>
+              <w:rPr>
+                <w:rFonts w:ascii="Segoe UI" w:hAnsi="Segoe UI" w:cs="Segoe UI"/>
+                <w:noProof/>
+              </w:rPr>
+              <w:t>Contract – 2 year</w:t>
+            </w:r>
+          </w:p>
+        </w:tc>
+        <w:tc>
+          <w:tcPr>
+            <w:tcW w:w="5233" w:type="dxa"/>
+            <w:vAlign w:val="center"/>
+          </w:tcPr>
+          <w:p>
+            <w:pPr>
+              <w:jc w:val="center"/>
+              <w:rPr>
+                <w:rFonts w:ascii="Segoe UI" w:hAnsi="Segoe UI" w:cs="Segoe UI"/>
+                <w:noProof/>
+              </w:rPr>
+            </w:pPr>
+            <w:r>
+              <w:rPr>
+                <w:rFonts w:ascii="Segoe UI" w:hAnsi="Segoe UI" w:cs="Segoe UI"/>
+                <w:noProof/>
+              </w:rPr>
+              <w:t>If the customer has a contract of 2 years, the odds of churning go down by 65% compared to customers who have a Month to Month plan keeping everything else constant.</w:t>
+            </w:r>
+          </w:p>
+        </w:tc>
+      </w:tr>
+      <w:tr>
+        <w:trPr>
+          <w:trHeight w:val="1160"/>
+        </w:trPr>
+        <w:tc>
+          <w:tcPr>
+            <w:tcW w:w="2425" w:type="dxa"/>
+            <w:vMerge/>
+            <w:vAlign w:val="center"/>
+          </w:tcPr>
+          <w:p>
+            <w:pPr>
+              <w:jc w:val="center"/>
+              <w:rPr>
+                <w:rFonts w:ascii="Segoe UI" w:hAnsi="Segoe UI" w:cs="Segoe UI"/>
+                <w:noProof/>
+              </w:rPr>
+            </w:pPr>
+          </w:p>
+        </w:tc>
+        <w:tc>
+          <w:tcPr>
+            <w:tcW w:w="2700" w:type="dxa"/>
+            <w:vAlign w:val="center"/>
+          </w:tcPr>
+          <w:p>
+            <w:pPr>
+              <w:jc w:val="center"/>
+              <w:rPr>
+                <w:rFonts w:ascii="Segoe UI" w:hAnsi="Segoe UI" w:cs="Segoe UI"/>
+                <w:noProof/>
+              </w:rPr>
+            </w:pPr>
+            <w:r>
+              <w:rPr>
+                <w:rFonts w:ascii="Segoe UI" w:hAnsi="Segoe UI" w:cs="Segoe UI"/>
+                <w:noProof/>
+              </w:rPr>
+              <w:t>Internet Service – Fiber Optic</w:t>
+            </w:r>
+          </w:p>
+        </w:tc>
+        <w:tc>
+          <w:tcPr>
+            <w:tcW w:w="5233" w:type="dxa"/>
+            <w:vAlign w:val="center"/>
+          </w:tcPr>
+          <w:p>
+            <w:pPr>
+              <w:jc w:val="center"/>
+              <w:rPr>
+                <w:rFonts w:ascii="Segoe UI" w:hAnsi="Segoe UI" w:cs="Segoe UI"/>
+                <w:noProof/>
+              </w:rPr>
+            </w:pPr>
+            <w:r>
+              <w:rPr>
+                <w:rFonts w:ascii="Segoe UI" w:hAnsi="Segoe UI" w:cs="Segoe UI"/>
+                <w:noProof/>
+              </w:rPr>
+              <w:t xml:space="preserve">Customers having Fiber Optic internet service have 2.5 times the odds of churning than customers having DSL keeping everything else constant </w:t>
+            </w:r>
+          </w:p>
+        </w:tc>
+      </w:tr>
+      <w:tr>
+        <w:trPr>
+          <w:trHeight w:val="800"/>
+        </w:trPr>
+        <w:tc>
+          <w:tcPr>
+            <w:tcW w:w="2425" w:type="dxa"/>
+            <w:vMerge/>
+            <w:vAlign w:val="center"/>
+          </w:tcPr>
+          <w:p>
+            <w:pPr>
+              <w:jc w:val="center"/>
+              <w:rPr>
+                <w:rFonts w:ascii="Segoe UI" w:hAnsi="Segoe UI" w:cs="Segoe UI"/>
+                <w:noProof/>
+              </w:rPr>
+            </w:pPr>
+          </w:p>
+        </w:tc>
+        <w:tc>
+          <w:tcPr>
+            <w:tcW w:w="2700" w:type="dxa"/>
+            <w:vAlign w:val="center"/>
+          </w:tcPr>
+          <w:p>
+            <w:pPr>
+              <w:jc w:val="center"/>
+              <w:rPr>
+                <w:rFonts w:ascii="Segoe UI" w:hAnsi="Segoe UI" w:cs="Segoe UI"/>
+                <w:noProof/>
+              </w:rPr>
+            </w:pPr>
+            <w:r>
+              <w:rPr>
+                <w:rFonts w:ascii="Segoe UI" w:hAnsi="Segoe UI" w:cs="Segoe UI"/>
+                <w:noProof/>
+              </w:rPr>
+              <w:t>Payment Method – Electronic Check</w:t>
+            </w:r>
+          </w:p>
+        </w:tc>
+        <w:tc>
+          <w:tcPr>
+            <w:tcW w:w="5233" w:type="dxa"/>
+            <w:vAlign w:val="center"/>
+          </w:tcPr>
+          <w:p>
+            <w:pPr>
+              <w:jc w:val="center"/>
+              <w:rPr>
+                <w:rFonts w:ascii="Segoe UI" w:hAnsi="Segoe UI" w:cs="Segoe UI"/>
+                <w:noProof/>
+              </w:rPr>
+            </w:pPr>
+          </w:p>
+          <w:p>
+            <w:pPr>
+              <w:jc w:val="center"/>
+              <w:rPr>
+                <w:rFonts w:ascii="Segoe UI" w:hAnsi="Segoe UI" w:cs="Segoe UI"/>
+                <w:noProof/>
+              </w:rPr>
+            </w:pPr>
+            <w:r>
+              <w:rPr>
+                <w:rFonts w:ascii="Segoe UI" w:hAnsi="Segoe UI" w:cs="Segoe UI"/>
+                <w:noProof/>
+              </w:rPr>
+              <w:t>If the customer uses electronic check as their payment method, then the odds of them to churn are 62% higher than customers who use automatic bank transfers keeping everything else constant.</w:t>
+            </w:r>
+          </w:p>
+          <w:p>
+            <w:pPr>
+              <w:jc w:val="center"/>
+              <w:rPr>
+                <w:rFonts w:ascii="Segoe UI" w:hAnsi="Segoe UI" w:cs="Segoe UI"/>
+                <w:noProof/>
+              </w:rPr>
+            </w:pPr>
+          </w:p>
+        </w:tc>
+      </w:tr>
+      <w:tr>
+        <w:trPr>
+          <w:trHeight w:val="1700"/>
+        </w:trPr>
+        <w:tc>
+          <w:tcPr>
+            <w:tcW w:w="2425" w:type="dxa"/>
+            <w:vMerge w:val="restart"/>
+            <w:vAlign w:val="center"/>
+          </w:tcPr>
+          <w:p>
+            <w:pPr>
+              <w:jc w:val="center"/>
+              <w:rPr>
+                <w:rFonts w:ascii="Segoe UI" w:hAnsi="Segoe UI" w:cs="Segoe UI"/>
+                <w:b/>
+                <w:bCs/>
+                <w:noProof/>
+              </w:rPr>
+            </w:pPr>
+            <w:r>
+              <w:rPr>
+                <w:rFonts w:ascii="Segoe UI" w:hAnsi="Segoe UI" w:cs="Segoe UI"/>
+                <w:b/>
+                <w:bCs/>
+                <w:noProof/>
+              </w:rPr>
+              <w:lastRenderedPageBreak/>
+              <w:t>Subscr</w:t>
+            </w:r>
+            <w:r>
+              <w:rPr>
+                <w:rFonts w:ascii="Segoe UI" w:hAnsi="Segoe UI" w:cs="Segoe UI"/>
+                <w:b/>
+                <w:bCs/>
+                <w:noProof/>
+              </w:rPr>
+              <w:t>i</w:t>
+            </w:r>
+            <w:r>
+              <w:rPr>
+                <w:rFonts w:ascii="Segoe UI" w:hAnsi="Segoe UI" w:cs="Segoe UI"/>
+                <w:b/>
+                <w:bCs/>
+                <w:noProof/>
+              </w:rPr>
+              <w:t xml:space="preserve">ption to internet </w:t>
+            </w:r>
+            <w:r>
+              <w:rPr>
+                <w:rFonts w:ascii="Segoe UI" w:hAnsi="Segoe UI" w:cs="Segoe UI"/>
+                <w:b/>
+                <w:bCs/>
+                <w:noProof/>
+              </w:rPr>
+              <w:t>only</w:t>
+            </w:r>
+          </w:p>
+        </w:tc>
+        <w:tc>
+          <w:tcPr>
+            <w:tcW w:w="2700" w:type="dxa"/>
+            <w:vAlign w:val="center"/>
+          </w:tcPr>
+          <w:p>
+            <w:pPr>
+              <w:jc w:val="center"/>
+              <w:rPr>
+                <w:rFonts w:ascii="Segoe UI" w:hAnsi="Segoe UI" w:cs="Segoe UI"/>
+                <w:noProof/>
+              </w:rPr>
+            </w:pPr>
+            <w:r>
+              <w:rPr>
+                <w:rFonts w:ascii="Segoe UI" w:hAnsi="Segoe UI" w:cs="Segoe UI"/>
+                <w:noProof/>
+              </w:rPr>
+              <w:t xml:space="preserve">Contract </w:t>
+            </w:r>
+          </w:p>
+        </w:tc>
+        <w:tc>
+          <w:tcPr>
+            <w:tcW w:w="5233" w:type="dxa"/>
+            <w:vAlign w:val="center"/>
+          </w:tcPr>
+          <w:p>
+            <w:pPr>
+              <w:jc w:val="center"/>
+              <w:rPr>
+                <w:rFonts w:ascii="Segoe UI" w:hAnsi="Segoe UI" w:cs="Segoe UI"/>
+                <w:noProof/>
+              </w:rPr>
+            </w:pPr>
+            <w:r>
+              <w:rPr>
+                <w:rFonts w:ascii="Segoe UI" w:hAnsi="Segoe UI" w:cs="Segoe UI"/>
+                <w:noProof/>
+              </w:rPr>
+              <w:t xml:space="preserve">If the customer has a 2 year contract or 1 year contract, then the odds of him churning are </w:t>
+            </w:r>
+            <w:r>
+              <w:rPr>
+                <w:rFonts w:ascii="Segoe UI" w:hAnsi="Segoe UI" w:cs="Segoe UI"/>
+                <w:noProof/>
+              </w:rPr>
+              <w:t>70</w:t>
+            </w:r>
+            <w:r>
+              <w:rPr>
+                <w:rFonts w:ascii="Segoe UI" w:hAnsi="Segoe UI" w:cs="Segoe UI"/>
+                <w:noProof/>
+              </w:rPr>
+              <w:t xml:space="preserve">% and </w:t>
+            </w:r>
+            <w:r>
+              <w:rPr>
+                <w:rFonts w:ascii="Segoe UI" w:hAnsi="Segoe UI" w:cs="Segoe UI"/>
+                <w:noProof/>
+              </w:rPr>
+              <w:t>4</w:t>
+            </w:r>
+            <w:r>
+              <w:rPr>
+                <w:rFonts w:ascii="Segoe UI" w:hAnsi="Segoe UI" w:cs="Segoe UI"/>
+                <w:noProof/>
+              </w:rPr>
+              <w:t>9% lower respectively of the odds of churning for the customer who has month to month contract. (keeping all other factors constant)</w:t>
+            </w:r>
+          </w:p>
+        </w:tc>
+      </w:tr>
+      <w:tr>
+        <w:trPr>
+          <w:trHeight w:val="1160"/>
+        </w:trPr>
+        <w:tc>
+          <w:tcPr>
+            <w:tcW w:w="2425" w:type="dxa"/>
+            <w:vMerge/>
+            <w:vAlign w:val="center"/>
+          </w:tcPr>
+          <w:p>
+            <w:pPr>
+              <w:jc w:val="center"/>
+              <w:rPr>
+                <w:rFonts w:ascii="Segoe UI" w:hAnsi="Segoe UI" w:cs="Segoe UI"/>
+                <w:noProof/>
+              </w:rPr>
+            </w:pPr>
+          </w:p>
+        </w:tc>
+        <w:tc>
+          <w:tcPr>
+            <w:tcW w:w="2700" w:type="dxa"/>
+            <w:vAlign w:val="center"/>
+          </w:tcPr>
+          <w:p>
+            <w:pPr>
+              <w:jc w:val="center"/>
+              <w:rPr>
+                <w:rFonts w:ascii="Segoe UI" w:hAnsi="Segoe UI" w:cs="Segoe UI"/>
+                <w:noProof/>
+              </w:rPr>
+            </w:pPr>
+            <w:r>
+              <w:rPr>
+                <w:rFonts w:ascii="Segoe UI" w:hAnsi="Segoe UI" w:cs="Segoe UI"/>
+                <w:noProof/>
+              </w:rPr>
+              <w:t>Tech Support</w:t>
+            </w:r>
+          </w:p>
+        </w:tc>
+        <w:tc>
+          <w:tcPr>
+            <w:tcW w:w="5233" w:type="dxa"/>
+            <w:vAlign w:val="center"/>
+          </w:tcPr>
+          <w:p>
+            <w:pPr>
+              <w:jc w:val="center"/>
+              <w:rPr>
+                <w:rFonts w:ascii="Segoe UI" w:hAnsi="Segoe UI" w:cs="Segoe UI"/>
+                <w:noProof/>
+              </w:rPr>
+            </w:pPr>
+            <w:r>
+              <w:rPr>
+                <w:rFonts w:ascii="Segoe UI" w:hAnsi="Segoe UI" w:cs="Segoe UI"/>
+                <w:noProof/>
+              </w:rPr>
+              <w:t xml:space="preserve">Customers having </w:t>
+            </w:r>
+            <w:r>
+              <w:rPr>
+                <w:rFonts w:ascii="Segoe UI" w:hAnsi="Segoe UI" w:cs="Segoe UI"/>
+                <w:noProof/>
+              </w:rPr>
+              <w:t xml:space="preserve">Tech Support </w:t>
+            </w:r>
+            <w:r>
+              <w:rPr>
+                <w:rFonts w:ascii="Segoe UI" w:hAnsi="Segoe UI" w:cs="Segoe UI"/>
+                <w:noProof/>
+              </w:rPr>
+              <w:t xml:space="preserve">have </w:t>
+            </w:r>
+            <w:r>
+              <w:rPr>
+                <w:rFonts w:ascii="Segoe UI" w:hAnsi="Segoe UI" w:cs="Segoe UI"/>
+                <w:noProof/>
+              </w:rPr>
+              <w:t xml:space="preserve">54% lower </w:t>
+            </w:r>
+            <w:r>
+              <w:rPr>
+                <w:rFonts w:ascii="Segoe UI" w:hAnsi="Segoe UI" w:cs="Segoe UI"/>
+                <w:noProof/>
+              </w:rPr>
+              <w:t>odds of churning than customers having DSL keeping everything else constant</w:t>
+            </w:r>
+            <w:r>
+              <w:rPr>
+                <w:rFonts w:ascii="Segoe UI" w:hAnsi="Segoe UI" w:cs="Segoe UI"/>
+                <w:noProof/>
+              </w:rPr>
+              <w:t>.</w:t>
+            </w:r>
+          </w:p>
+        </w:tc>
+      </w:tr>
+      <w:tr>
+        <w:trPr>
+          <w:trHeight w:val="1160"/>
+        </w:trPr>
+        <w:tc>
+          <w:tcPr>
+            <w:tcW w:w="2425" w:type="dxa"/>
+            <w:vMerge/>
+            <w:vAlign w:val="center"/>
+          </w:tcPr>
+          <w:p>
+            <w:pPr>
+              <w:jc w:val="center"/>
+              <w:rPr>
+                <w:rFonts w:ascii="Segoe UI" w:hAnsi="Segoe UI" w:cs="Segoe UI"/>
+                <w:noProof/>
+              </w:rPr>
+            </w:pPr>
+          </w:p>
+        </w:tc>
+        <w:tc>
+          <w:tcPr>
+            <w:tcW w:w="2700" w:type="dxa"/>
+            <w:vAlign w:val="center"/>
+          </w:tcPr>
+          <w:p>
+            <w:pPr>
+              <w:jc w:val="center"/>
+              <w:rPr>
+                <w:rFonts w:ascii="Segoe UI" w:hAnsi="Segoe UI" w:cs="Segoe UI"/>
+                <w:noProof/>
+              </w:rPr>
+            </w:pPr>
+            <w:r>
+              <w:rPr>
+                <w:rFonts w:ascii="Segoe UI" w:hAnsi="Segoe UI" w:cs="Segoe UI"/>
+                <w:noProof/>
+              </w:rPr>
+              <w:t>Dependents</w:t>
+            </w:r>
+          </w:p>
+        </w:tc>
+        <w:tc>
+          <w:tcPr>
+            <w:tcW w:w="5233" w:type="dxa"/>
+            <w:vAlign w:val="center"/>
+          </w:tcPr>
+          <w:p>
+            <w:pPr>
+              <w:jc w:val="center"/>
+              <w:rPr>
+                <w:rFonts w:ascii="Segoe UI" w:hAnsi="Segoe UI" w:cs="Segoe UI"/>
+                <w:noProof/>
+              </w:rPr>
+            </w:pPr>
+            <w:r>
+              <w:rPr>
+                <w:rFonts w:ascii="Segoe UI" w:hAnsi="Segoe UI" w:cs="Segoe UI"/>
+                <w:noProof/>
+              </w:rPr>
+              <w:t xml:space="preserve">Customers having </w:t>
+            </w:r>
+            <w:r>
+              <w:rPr>
+                <w:rFonts w:ascii="Segoe UI" w:hAnsi="Segoe UI" w:cs="Segoe UI"/>
+                <w:noProof/>
+              </w:rPr>
+              <w:t xml:space="preserve">Dependents </w:t>
+            </w:r>
+            <w:r>
+              <w:rPr>
+                <w:rFonts w:ascii="Segoe UI" w:hAnsi="Segoe UI" w:cs="Segoe UI"/>
+                <w:noProof/>
+              </w:rPr>
+              <w:t xml:space="preserve">have </w:t>
+            </w:r>
+            <w:r>
+              <w:rPr>
+                <w:rFonts w:ascii="Segoe UI" w:hAnsi="Segoe UI" w:cs="Segoe UI"/>
+                <w:noProof/>
+              </w:rPr>
+              <w:t>49</w:t>
+            </w:r>
+            <w:r>
+              <w:rPr>
+                <w:rFonts w:ascii="Segoe UI" w:hAnsi="Segoe UI" w:cs="Segoe UI"/>
+                <w:noProof/>
+              </w:rPr>
+              <w:t xml:space="preserve">% lower odds of churning than customers </w:t>
+            </w:r>
+            <w:r>
+              <w:rPr>
+                <w:rFonts w:ascii="Segoe UI" w:hAnsi="Segoe UI" w:cs="Segoe UI"/>
+                <w:noProof/>
+              </w:rPr>
+              <w:t xml:space="preserve">who don’t have dependents </w:t>
+            </w:r>
+            <w:r>
+              <w:rPr>
+                <w:rFonts w:ascii="Segoe UI" w:hAnsi="Segoe UI" w:cs="Segoe UI"/>
+                <w:noProof/>
+              </w:rPr>
+              <w:t>keeping everything else constant.</w:t>
+            </w:r>
+          </w:p>
+        </w:tc>
+      </w:tr>
+      <w:tr>
+        <w:trPr>
+          <w:trHeight w:val="1700"/>
+        </w:trPr>
+        <w:tc>
+          <w:tcPr>
+            <w:tcW w:w="2425" w:type="dxa"/>
+            <w:vMerge w:val="restart"/>
+            <w:vAlign w:val="center"/>
+          </w:tcPr>
+          <w:p>
+            <w:pPr>
+              <w:jc w:val="center"/>
+              <w:rPr>
+                <w:rFonts w:ascii="Segoe UI" w:hAnsi="Segoe UI" w:cs="Segoe UI"/>
+                <w:b/>
+                <w:bCs/>
+                <w:noProof/>
+              </w:rPr>
+            </w:pPr>
+            <w:r>
+              <w:rPr>
+                <w:rFonts w:ascii="Segoe UI" w:hAnsi="Segoe UI" w:cs="Segoe UI"/>
+                <w:b/>
+                <w:bCs/>
+                <w:noProof/>
+              </w:rPr>
+              <w:t xml:space="preserve">Subscription to </w:t>
+            </w:r>
+            <w:r>
+              <w:rPr>
+                <w:rFonts w:ascii="Segoe UI" w:hAnsi="Segoe UI" w:cs="Segoe UI"/>
+                <w:b/>
+                <w:bCs/>
+                <w:noProof/>
+              </w:rPr>
+              <w:t xml:space="preserve">Telephone </w:t>
+            </w:r>
+            <w:r>
+              <w:rPr>
+                <w:rFonts w:ascii="Segoe UI" w:hAnsi="Segoe UI" w:cs="Segoe UI"/>
+                <w:b/>
+                <w:bCs/>
+                <w:noProof/>
+              </w:rPr>
+              <w:t>only</w:t>
+            </w:r>
+          </w:p>
+        </w:tc>
+        <w:tc>
+          <w:tcPr>
+            <w:tcW w:w="2700" w:type="dxa"/>
+            <w:vAlign w:val="center"/>
+          </w:tcPr>
+          <w:p>
+            <w:pPr>
+              <w:ind w:left="720" w:hanging="720"/>
+              <w:jc w:val="center"/>
+              <w:rPr>
+                <w:rFonts w:ascii="Segoe UI" w:hAnsi="Segoe UI" w:cs="Segoe UI"/>
+                <w:noProof/>
+              </w:rPr>
+            </w:pPr>
+            <w:r>
+              <w:rPr>
+                <w:rFonts w:ascii="Segoe UI" w:hAnsi="Segoe UI" w:cs="Segoe UI"/>
+                <w:noProof/>
+              </w:rPr>
+              <w:t>Contract</w:t>
+            </w:r>
+          </w:p>
+        </w:tc>
+        <w:tc>
+          <w:tcPr>
+            <w:tcW w:w="5233" w:type="dxa"/>
+            <w:vAlign w:val="center"/>
+          </w:tcPr>
+          <w:p>
+            <w:pPr>
+              <w:jc w:val="center"/>
+              <w:rPr>
+                <w:rFonts w:ascii="Segoe UI" w:hAnsi="Segoe UI" w:cs="Segoe UI"/>
+                <w:noProof/>
+              </w:rPr>
+            </w:pPr>
+            <w:r>
+              <w:rPr>
+                <w:rFonts w:ascii="Segoe UI" w:hAnsi="Segoe UI" w:cs="Segoe UI"/>
+                <w:noProof/>
+              </w:rPr>
+              <w:t>If the customer has a 2 year contract or 1 year contract, then the odds of him churning are 80% and 69% lower respectively of the odds of churning for the customer who has month to month contract. (keeping all other factors constant)</w:t>
+            </w:r>
+          </w:p>
+        </w:tc>
+      </w:tr>
+      <w:tr>
+        <w:trPr>
+          <w:trHeight w:val="1610"/>
+        </w:trPr>
+        <w:tc>
+          <w:tcPr>
+            <w:tcW w:w="2425" w:type="dxa"/>
+            <w:vMerge/>
+            <w:vAlign w:val="center"/>
+          </w:tcPr>
+          <w:p>
+            <w:pPr>
+              <w:jc w:val="center"/>
+              <w:rPr>
+                <w:rFonts w:ascii="Segoe UI" w:hAnsi="Segoe UI" w:cs="Segoe UI"/>
+                <w:noProof/>
+              </w:rPr>
+            </w:pPr>
+          </w:p>
+        </w:tc>
+        <w:tc>
+          <w:tcPr>
+            <w:tcW w:w="2700" w:type="dxa"/>
+            <w:vAlign w:val="center"/>
+          </w:tcPr>
+          <w:p>
+            <w:pPr>
+              <w:jc w:val="center"/>
+              <w:rPr>
+                <w:rFonts w:ascii="Segoe UI" w:hAnsi="Segoe UI" w:cs="Segoe UI"/>
+                <w:noProof/>
+              </w:rPr>
+            </w:pPr>
+            <w:r>
+              <w:rPr>
+                <w:rFonts w:ascii="Segoe UI" w:hAnsi="Segoe UI" w:cs="Segoe UI"/>
+                <w:noProof/>
+              </w:rPr>
+              <w:t>Payment method – Credit Card</w:t>
+            </w:r>
+          </w:p>
+        </w:tc>
+        <w:tc>
+          <w:tcPr>
+            <w:tcW w:w="5233" w:type="dxa"/>
+            <w:vAlign w:val="center"/>
+          </w:tcPr>
+          <w:p>
+            <w:pPr>
+              <w:jc w:val="center"/>
+              <w:rPr>
+                <w:rFonts w:ascii="Segoe UI" w:hAnsi="Segoe UI" w:cs="Segoe UI"/>
+                <w:noProof/>
+              </w:rPr>
+            </w:pPr>
+            <w:r>
+              <w:rPr>
+                <w:rFonts w:ascii="Segoe UI" w:hAnsi="Segoe UI" w:cs="Segoe UI"/>
+                <w:noProof/>
+              </w:rPr>
+              <w:t>If the customer uses credit card automatic payment, then the odds of him churning are reduced by 63% of the odds of churning for the customer who uses automatic bank transfer. (keeping everything else constant)</w:t>
+            </w:r>
+          </w:p>
+        </w:tc>
+      </w:tr>
+      <w:tr>
+        <w:trPr>
+          <w:trHeight w:val="1250"/>
+        </w:trPr>
+        <w:tc>
+          <w:tcPr>
+            <w:tcW w:w="2425" w:type="dxa"/>
+            <w:vMerge/>
+            <w:vAlign w:val="center"/>
+          </w:tcPr>
+          <w:p>
+            <w:pPr>
+              <w:jc w:val="center"/>
+              <w:rPr>
+                <w:rFonts w:ascii="Segoe UI" w:hAnsi="Segoe UI" w:cs="Segoe UI"/>
+                <w:noProof/>
+              </w:rPr>
+            </w:pPr>
+          </w:p>
+        </w:tc>
+        <w:tc>
+          <w:tcPr>
+            <w:tcW w:w="2700" w:type="dxa"/>
+            <w:vAlign w:val="center"/>
+          </w:tcPr>
+          <w:p>
+            <w:pPr>
+              <w:jc w:val="center"/>
+              <w:rPr>
+                <w:rFonts w:ascii="Segoe UI" w:hAnsi="Segoe UI" w:cs="Segoe UI"/>
+                <w:noProof/>
+              </w:rPr>
+            </w:pPr>
+            <w:r>
+              <w:rPr>
+                <w:rFonts w:ascii="Segoe UI" w:hAnsi="Segoe UI" w:cs="Segoe UI"/>
+                <w:noProof/>
+              </w:rPr>
+              <w:t>Senior Citizen</w:t>
+            </w:r>
+          </w:p>
+        </w:tc>
+        <w:tc>
+          <w:tcPr>
+            <w:tcW w:w="5233" w:type="dxa"/>
+            <w:vAlign w:val="center"/>
+          </w:tcPr>
+          <w:p>
+            <w:pPr>
+              <w:jc w:val="center"/>
+              <w:rPr>
+                <w:rFonts w:ascii="Segoe UI" w:hAnsi="Segoe UI" w:cs="Segoe UI"/>
+                <w:noProof/>
+              </w:rPr>
+            </w:pPr>
+            <w:r>
+              <w:rPr>
+                <w:rFonts w:ascii="Segoe UI" w:hAnsi="Segoe UI" w:cs="Segoe UI"/>
+                <w:noProof/>
+              </w:rPr>
+              <w:t xml:space="preserve">Senior Citizens have 75% greater odds of churning than customers who are not senior citizens. (keeping everything else constant) </w:t>
+            </w:r>
+          </w:p>
+        </w:tc>
+      </w:tr>
+    </w:tbl>
+    <w:p>
+      <w:pPr>
+        <w:rPr>
+          <w:rFonts w:ascii="Segoe UI" w:hAnsi="Segoe UI" w:cs="Segoe UI"/>
+          <w:noProof/>
+          <w:sz w:val="12"/>
+          <w:szCs w:val="12"/>
+        </w:rPr>
+      </w:pPr>
     </w:p>
     <w:p>
       <w:pPr>
@@ -2462,6 +3540,30 @@
           <w:noProof/>
         </w:rPr>
         <w:t xml:space="preserve">5) </w:t>
+      </w:r>
+      <w:r>
+        <w:rPr>
+          <w:rFonts w:ascii="Segoe UI" w:hAnsi="Segoe UI" w:cs="Segoe UI"/>
+          <w:noProof/>
+        </w:rPr>
+        <w:br/>
+      </w:r>
+      <w:r>
+        <w:rPr>
+          <w:rFonts w:ascii="Segoe UI" w:hAnsi="Segoe UI" w:cs="Segoe UI"/>
+          <w:b/>
+          <w:bCs/>
+          <w:noProof/>
+          <w:u w:val="single"/>
+        </w:rPr>
+        <w:t xml:space="preserve">Note: </w:t>
+      </w:r>
+      <w:r>
+        <w:rPr>
+          <w:rFonts w:ascii="Segoe UI" w:hAnsi="Segoe UI" w:cs="Segoe UI"/>
+          <w:noProof/>
+        </w:rPr>
+        <w:t xml:space="preserve">I assummed that retaining a customer would be less costly than acquiring new customers. Therefore, ideally the company would be incurring less cost if the model predicts that a customer will churn when in reality he will not. In this case, the company would incur less cost since it would send a cheap coupon or give the customer a call for a survey to see if they are satisfied with the service. The company would incur more cost on the other hand if the customer churns. Keeping this in mind, I have set lower cutoff rates to priortize recall over precision. </w:t>
       </w:r>
     </w:p>
     <w:tbl>
@@ -2693,7 +3795,35 @@
                 <w:rFonts w:ascii="Segoe UI" w:hAnsi="Segoe UI" w:cs="Segoe UI"/>
                 <w:noProof/>
               </w:rPr>
-              <w:t>76.2%</w:t>
+              <w:t>7</w:t>
+            </w:r>
+            <w:r>
+              <w:rPr>
+                <w:rFonts w:ascii="Segoe UI" w:hAnsi="Segoe UI" w:cs="Segoe UI"/>
+                <w:noProof/>
+              </w:rPr>
+              <w:t>0</w:t>
+            </w:r>
+            <w:r>
+              <w:rPr>
+                <w:rFonts w:ascii="Segoe UI" w:hAnsi="Segoe UI" w:cs="Segoe UI"/>
+                <w:noProof/>
+              </w:rPr>
+              <w:t>.</w:t>
+            </w:r>
+            <w:r>
+              <w:rPr>
+                <w:rFonts w:ascii="Segoe UI" w:hAnsi="Segoe UI" w:cs="Segoe UI"/>
+                <w:noProof/>
+              </w:rPr>
+              <w:t>7</w:t>
+            </w:r>
+            <w:r>
+              <w:rPr>
+                <w:rFonts w:ascii="Segoe UI" w:hAnsi="Segoe UI" w:cs="Segoe UI"/>
+                <w:noProof/>
+              </w:rPr>
+              <w:t>%</w:t>
             </w:r>
           </w:p>
         </w:tc>
@@ -2783,7 +3913,21 @@
                 <w:rFonts w:ascii="Segoe UI" w:hAnsi="Segoe UI" w:cs="Segoe UI"/>
                 <w:noProof/>
               </w:rPr>
-              <w:t>73.3%</w:t>
+              <w:t>7</w:t>
+            </w:r>
+            <w:r>
+              <w:rPr>
+                <w:rFonts w:ascii="Segoe UI" w:hAnsi="Segoe UI" w:cs="Segoe UI"/>
+                <w:noProof/>
+              </w:rPr>
+              <w:t>5</w:t>
+            </w:r>
+            <w:r>
+              <w:rPr>
+                <w:rFonts w:ascii="Segoe UI" w:hAnsi="Segoe UI" w:cs="Segoe UI"/>
+                <w:noProof/>
+              </w:rPr>
+              <w:t>.3%</w:t>
             </w:r>
           </w:p>
         </w:tc>
@@ -2873,7 +4017,14 @@
                 <w:rFonts w:ascii="Segoe UI" w:hAnsi="Segoe UI" w:cs="Segoe UI"/>
                 <w:noProof/>
               </w:rPr>
-              <w:t>65%</w:t>
+              <w:t>52</w:t>
+            </w:r>
+            <w:r>
+              <w:rPr>
+                <w:rFonts w:ascii="Segoe UI" w:hAnsi="Segoe UI" w:cs="Segoe UI"/>
+                <w:noProof/>
+              </w:rPr>
+              <w:t>%</w:t>
             </w:r>
           </w:p>
         </w:tc>
@@ -2895,7 +4046,7 @@
                 <w:rFonts w:ascii="Segoe UI" w:hAnsi="Segoe UI" w:cs="Segoe UI"/>
                 <w:noProof/>
               </w:rPr>
-              <w:t>69%</w:t>
+              <w:t>29%</w:t>
             </w:r>
           </w:p>
         </w:tc>
@@ -2917,7 +4068,14 @@
                 <w:rFonts w:ascii="Segoe UI" w:hAnsi="Segoe UI" w:cs="Segoe UI"/>
                 <w:noProof/>
               </w:rPr>
-              <w:t>70%</w:t>
+              <w:t>57</w:t>
+            </w:r>
+            <w:r>
+              <w:rPr>
+                <w:rFonts w:ascii="Segoe UI" w:hAnsi="Segoe UI" w:cs="Segoe UI"/>
+                <w:noProof/>
+              </w:rPr>
+              <w:t>%</w:t>
             </w:r>
           </w:p>
         </w:tc>
@@ -2963,7 +4121,14 @@
                 <w:rFonts w:ascii="Segoe UI" w:hAnsi="Segoe UI" w:cs="Segoe UI"/>
                 <w:noProof/>
               </w:rPr>
-              <w:t>62%</w:t>
+              <w:t>88</w:t>
+            </w:r>
+            <w:r>
+              <w:rPr>
+                <w:rFonts w:ascii="Segoe UI" w:hAnsi="Segoe UI" w:cs="Segoe UI"/>
+                <w:noProof/>
+              </w:rPr>
+              <w:t>%</w:t>
             </w:r>
           </w:p>
         </w:tc>
@@ -2985,7 +4150,7 @@
                 <w:rFonts w:ascii="Segoe UI" w:hAnsi="Segoe UI" w:cs="Segoe UI"/>
                 <w:noProof/>
               </w:rPr>
-              <w:t>29%</w:t>
+              <w:t>69%</w:t>
             </w:r>
           </w:p>
         </w:tc>
@@ -3007,7 +4172,14 @@
                 <w:rFonts w:ascii="Segoe UI" w:hAnsi="Segoe UI" w:cs="Segoe UI"/>
                 <w:noProof/>
               </w:rPr>
-              <w:t>57%</w:t>
+              <w:t>70</w:t>
+            </w:r>
+            <w:r>
+              <w:rPr>
+                <w:rFonts w:ascii="Segoe UI" w:hAnsi="Segoe UI" w:cs="Segoe UI"/>
+                <w:noProof/>
+              </w:rPr>
+              <w:t>%</w:t>
             </w:r>
           </w:p>
         </w:tc>
@@ -3053,7 +4225,14 @@
                 <w:rFonts w:ascii="Segoe UI" w:hAnsi="Segoe UI" w:cs="Segoe UI"/>
                 <w:noProof/>
               </w:rPr>
-              <w:t>0.63</w:t>
+              <w:t>0.6</w:t>
+            </w:r>
+            <w:r>
+              <w:rPr>
+                <w:rFonts w:ascii="Segoe UI" w:hAnsi="Segoe UI" w:cs="Segoe UI"/>
+                <w:noProof/>
+              </w:rPr>
+              <w:t>5</w:t>
             </w:r>
           </w:p>
         </w:tc>
@@ -3103,45 +4282,6 @@
         </w:tc>
       </w:tr>
     </w:tbl>
-    <w:p>
-      <w:pPr>
-        <w:rPr>
-          <w:rFonts w:ascii="Segoe UI" w:hAnsi="Segoe UI" w:cs="Segoe UI"/>
-          <w:noProof/>
-        </w:rPr>
-      </w:pPr>
-    </w:p>
-    <w:p>
-      <w:pPr>
-        <w:pStyle w:val="ListParagraph"/>
-        <w:ind w:left="1440"/>
-        <w:rPr>
-          <w:rFonts w:ascii="Segoe UI" w:hAnsi="Segoe UI" w:cs="Segoe UI"/>
-          <w:noProof/>
-        </w:rPr>
-      </w:pPr>
-    </w:p>
-    <w:p>
-      <w:pPr>
-        <w:rPr>
-          <w:rFonts w:ascii="Segoe UI" w:hAnsi="Segoe UI" w:cs="Segoe UI"/>
-          <w:noProof/>
-        </w:rPr>
-      </w:pPr>
-    </w:p>
-    <w:p>
-      <w:pPr>
-        <w:rPr>
-          <w:rFonts w:ascii="Segoe UI" w:hAnsi="Segoe UI" w:cs="Segoe UI"/>
-        </w:rPr>
-      </w:pPr>
-      <w:r>
-        <w:rPr>
-          <w:rFonts w:ascii="Segoe UI" w:hAnsi="Segoe UI" w:cs="Segoe UI"/>
-        </w:rPr>
-        <w:br/>
-      </w:r>
-    </w:p>
     <w:p>
       <w:pPr>
         <w:rPr>

</xml_diff>